<commit_message>
fix lab 9 questions and add lab 9  review individual work by Katie Solokhina
</commit_message>
<xml_diff>
--- a/docs/Lab 9.docx
+++ b/docs/Lab 9.docx
@@ -85,34 +85,25 @@
           <w:sz w:val="24"/>
           <w:szCs w:val="24"/>
         </w:rPr>
-        <w:t>For how many da</w:t>
-      </w:r>
-      <w:r>
-        <w:rPr>
-          <w:b/>
-          <w:bCs/>
-          <w:sz w:val="24"/>
-          <w:szCs w:val="24"/>
-        </w:rPr>
-        <w:t>ys is</w:t>
-      </w:r>
-      <w:r>
-        <w:rPr>
-          <w:b/>
-          <w:bCs/>
-          <w:sz w:val="24"/>
-          <w:szCs w:val="24"/>
-        </w:rPr>
-        <w:t xml:space="preserve"> MetroCard#123456789 </w:t>
-      </w:r>
-      <w:r>
-        <w:rPr>
-          <w:b/>
-          <w:bCs/>
-          <w:sz w:val="24"/>
-          <w:szCs w:val="24"/>
-        </w:rPr>
-        <w:t>unlimited?</w:t>
+        <w:t>For how many days is MetroCard#123456789</w:t>
+      </w:r>
+      <w:r>
+        <w:rPr>
+          <w:b/>
+          <w:bCs/>
+          <w:sz w:val="24"/>
+          <w:szCs w:val="24"/>
+        </w:rPr>
+        <w:t>0</w:t>
+      </w:r>
+      <w:r>
+        <w:rPr>
+          <w:b/>
+          <w:bCs/>
+          <w:sz w:val="24"/>
+          <w:szCs w:val="24"/>
+        </w:rPr>
+        <w:t xml:space="preserve"> unlimited?</w:t>
       </w:r>
     </w:p>
     <w:p>
@@ -136,25 +127,7 @@
           <w:sz w:val="24"/>
           <w:szCs w:val="24"/>
         </w:rPr>
-        <w:t xml:space="preserve">When does MetroCard </w:t>
-      </w:r>
-      <w:r>
-        <w:rPr>
-          <w:b/>
-          <w:bCs/>
-          <w:sz w:val="24"/>
-          <w:szCs w:val="24"/>
-        </w:rPr>
-        <w:t xml:space="preserve">#123456789 </w:t>
-      </w:r>
-      <w:r>
-        <w:rPr>
-          <w:b/>
-          <w:bCs/>
-          <w:sz w:val="24"/>
-          <w:szCs w:val="24"/>
-        </w:rPr>
-        <w:t>expire?</w:t>
+        <w:t>When does MetroCard #123456789 expire?</w:t>
       </w:r>
     </w:p>
     <w:p>
@@ -178,7 +151,25 @@
           <w:sz w:val="24"/>
           <w:szCs w:val="24"/>
         </w:rPr>
-        <w:t>How much money is on MetroCard #123456789?</w:t>
+        <w:t>How much money is on MetroCard #123456789</w:t>
+      </w:r>
+      <w:r>
+        <w:rPr>
+          <w:b/>
+          <w:bCs/>
+          <w:sz w:val="24"/>
+          <w:szCs w:val="24"/>
+        </w:rPr>
+        <w:t>0</w:t>
+      </w:r>
+      <w:r>
+        <w:rPr>
+          <w:b/>
+          <w:bCs/>
+          <w:sz w:val="24"/>
+          <w:szCs w:val="24"/>
+        </w:rPr>
+        <w:t>?</w:t>
       </w:r>
     </w:p>
     <w:p>
@@ -202,16 +193,7 @@
           <w:sz w:val="24"/>
           <w:szCs w:val="24"/>
         </w:rPr>
-        <w:t xml:space="preserve">How much </w:t>
-      </w:r>
-      <w:r>
-        <w:rPr>
-          <w:b/>
-          <w:bCs/>
-          <w:sz w:val="24"/>
-          <w:szCs w:val="24"/>
-        </w:rPr>
-        <w:t>do 10 rides cost?</w:t>
+        <w:t>How much do 10 rides cost?</w:t>
       </w:r>
     </w:p>
     <w:p>
@@ -237,6 +219,15 @@
         </w:rPr>
         <w:t>How much is a 30 Day Unlimited MetroCard?</w:t>
       </w:r>
+      <w:r>
+        <w:rPr>
+          <w:b/>
+          <w:bCs/>
+          <w:sz w:val="24"/>
+          <w:szCs w:val="24"/>
+        </w:rPr>
+        <w:t xml:space="preserve"> </w:t>
+      </w:r>
     </w:p>
     <w:p>
       <w:pPr>
@@ -259,7 +250,7 @@
           <w:sz w:val="24"/>
           <w:szCs w:val="24"/>
         </w:rPr>
-        <w:t>What is the order type if you add $20 to MetroCard #123456789?</w:t>
+        <w:t>Add $20 to MetroCard #1234567890, what is the order type?</w:t>
       </w:r>
     </w:p>
     <w:p>
@@ -283,7 +274,25 @@
           <w:sz w:val="24"/>
           <w:szCs w:val="24"/>
         </w:rPr>
-        <w:t>What is the Final Balance of MetroCard #123456789?</w:t>
+        <w:t>What is the Final Balance of MetroCard #123456789</w:t>
+      </w:r>
+      <w:r>
+        <w:rPr>
+          <w:b/>
+          <w:bCs/>
+          <w:sz w:val="24"/>
+          <w:szCs w:val="24"/>
+        </w:rPr>
+        <w:t>0</w:t>
+      </w:r>
+      <w:r>
+        <w:rPr>
+          <w:b/>
+          <w:bCs/>
+          <w:sz w:val="24"/>
+          <w:szCs w:val="24"/>
+        </w:rPr>
+        <w:t>?</w:t>
       </w:r>
     </w:p>
     <w:p>
@@ -331,7 +340,16 @@
           <w:sz w:val="24"/>
           <w:szCs w:val="24"/>
         </w:rPr>
-        <w:t>What can you contact support about?</w:t>
+        <w:t>Fill out</w:t>
+      </w:r>
+      <w:r>
+        <w:rPr>
+          <w:b/>
+          <w:bCs/>
+          <w:sz w:val="24"/>
+          <w:szCs w:val="24"/>
+        </w:rPr>
+        <w:t xml:space="preserve"> the billing form and submit it, did you have any issues?</w:t>
       </w:r>
     </w:p>
     <w:p>
@@ -355,274 +373,42 @@
           <w:sz w:val="24"/>
           <w:szCs w:val="24"/>
         </w:rPr>
-        <w:t>Who are the developers of E-Card?</w:t>
-      </w:r>
-    </w:p>
-    <w:p>
-      <w:pPr>
-        <w:rPr>
-          <w:b/>
-          <w:bCs/>
-          <w:sz w:val="24"/>
-          <w:szCs w:val="24"/>
-        </w:rPr>
-      </w:pPr>
-    </w:p>
-    <w:p>
-      <w:pPr>
-        <w:rPr>
-          <w:b/>
-          <w:bCs/>
-          <w:sz w:val="24"/>
-          <w:szCs w:val="24"/>
-        </w:rPr>
-      </w:pPr>
+        <w:t>What can you contact support about?</w:t>
+      </w:r>
     </w:p>
     <w:p>
       <w:pPr>
         <w:pStyle w:val="ListParagraph"/>
         <w:numPr>
           <w:ilvl w:val="0"/>
-          <w:numId w:val="1"/>
+          <w:numId w:val="2"/>
         </w:numPr>
+        <w:rPr>
+          <w:b/>
+          <w:bCs/>
+          <w:sz w:val="24"/>
+          <w:szCs w:val="24"/>
+        </w:rPr>
+      </w:pPr>
+      <w:r>
+        <w:rPr>
+          <w:b/>
+          <w:bCs/>
+          <w:sz w:val="24"/>
+          <w:szCs w:val="24"/>
+        </w:rPr>
+        <w:t>Who are the developers of E-Card?</w:t>
+      </w:r>
+    </w:p>
+    <w:p>
+      <w:pPr>
         <w:rPr>
           <w:sz w:val="28"/>
           <w:szCs w:val="28"/>
         </w:rPr>
       </w:pPr>
-      <w:r>
-        <w:rPr>
-          <w:sz w:val="28"/>
-          <w:szCs w:val="28"/>
-        </w:rPr>
-        <w:t>Find out how much money is on your metro card</w:t>
-      </w:r>
-    </w:p>
-    <w:p>
-      <w:pPr>
-        <w:pStyle w:val="ListParagraph"/>
-        <w:numPr>
-          <w:ilvl w:val="0"/>
-          <w:numId w:val="1"/>
-        </w:numPr>
-        <w:rPr>
-          <w:sz w:val="28"/>
-          <w:szCs w:val="28"/>
-        </w:rPr>
-      </w:pPr>
-      <w:r>
-        <w:rPr>
-          <w:sz w:val="28"/>
-          <w:szCs w:val="28"/>
-        </w:rPr>
-        <w:t>Check another MetroCard’s value</w:t>
-      </w:r>
-    </w:p>
-    <w:p>
-      <w:pPr>
-        <w:pStyle w:val="ListParagraph"/>
-        <w:numPr>
-          <w:ilvl w:val="0"/>
-          <w:numId w:val="1"/>
-        </w:numPr>
-        <w:rPr>
-          <w:sz w:val="28"/>
-          <w:szCs w:val="28"/>
-        </w:rPr>
-      </w:pPr>
-      <w:r>
-        <w:rPr>
-          <w:sz w:val="28"/>
-          <w:szCs w:val="28"/>
-        </w:rPr>
-        <w:t>Add 10 rides to your MetroCard</w:t>
-      </w:r>
-    </w:p>
-    <w:p>
-      <w:pPr>
-        <w:pStyle w:val="ListParagraph"/>
-        <w:numPr>
-          <w:ilvl w:val="0"/>
-          <w:numId w:val="1"/>
-        </w:numPr>
-        <w:rPr>
-          <w:sz w:val="28"/>
-          <w:szCs w:val="28"/>
-        </w:rPr>
-      </w:pPr>
-      <w:r>
-        <w:rPr>
-          <w:sz w:val="28"/>
-          <w:szCs w:val="28"/>
-        </w:rPr>
-        <w:t>Pay for your MetroCard</w:t>
-      </w:r>
-    </w:p>
-    <w:p>
-      <w:pPr>
-        <w:pStyle w:val="ListParagraph"/>
-        <w:numPr>
-          <w:ilvl w:val="0"/>
-          <w:numId w:val="1"/>
-        </w:numPr>
-        <w:rPr>
-          <w:sz w:val="28"/>
-          <w:szCs w:val="28"/>
-        </w:rPr>
-      </w:pPr>
-      <w:r>
-        <w:rPr>
-          <w:sz w:val="28"/>
-          <w:szCs w:val="28"/>
-        </w:rPr>
-        <w:t>Check a new card, add time to your MetroCard - m</w:t>
-      </w:r>
-      <w:r>
-        <w:rPr>
-          <w:sz w:val="28"/>
-          <w:szCs w:val="28"/>
-        </w:rPr>
-        <w:t>ake your MetroCard a 7-Day Unlimited card</w:t>
-      </w:r>
-    </w:p>
-    <w:p>
-      <w:pPr>
-        <w:pStyle w:val="ListParagraph"/>
-        <w:numPr>
-          <w:ilvl w:val="0"/>
-          <w:numId w:val="1"/>
-        </w:numPr>
-        <w:rPr>
-          <w:sz w:val="28"/>
-          <w:szCs w:val="28"/>
-        </w:rPr>
-      </w:pPr>
-      <w:r>
-        <w:rPr>
-          <w:sz w:val="28"/>
-          <w:szCs w:val="28"/>
-        </w:rPr>
-        <w:t>Check a new card, a</w:t>
-      </w:r>
-      <w:r>
-        <w:rPr>
-          <w:sz w:val="28"/>
-          <w:szCs w:val="28"/>
-        </w:rPr>
-        <w:t xml:space="preserve">dd </w:t>
-      </w:r>
-      <w:r>
-        <w:rPr>
-          <w:sz w:val="28"/>
-          <w:szCs w:val="28"/>
-        </w:rPr>
-        <w:t>money to your MetroCard - any amount that isn’t listed</w:t>
-      </w:r>
-    </w:p>
-    <w:p>
-      <w:pPr>
-        <w:pStyle w:val="ListParagraph"/>
-        <w:numPr>
-          <w:ilvl w:val="0"/>
-          <w:numId w:val="1"/>
-        </w:numPr>
-        <w:rPr>
-          <w:sz w:val="28"/>
-          <w:szCs w:val="28"/>
-        </w:rPr>
-      </w:pPr>
-      <w:r>
-        <w:rPr>
-          <w:sz w:val="28"/>
-          <w:szCs w:val="28"/>
-        </w:rPr>
-        <w:t>Check a new card, add an amount that is equal to the amount of an unlimited card and move onto the billing page</w:t>
-      </w:r>
-    </w:p>
-    <w:p>
-      <w:pPr>
-        <w:pStyle w:val="ListParagraph"/>
-        <w:numPr>
-          <w:ilvl w:val="0"/>
-          <w:numId w:val="1"/>
-        </w:numPr>
-        <w:rPr>
-          <w:sz w:val="28"/>
-          <w:szCs w:val="28"/>
-        </w:rPr>
-      </w:pPr>
-      <w:r>
-        <w:rPr>
-          <w:sz w:val="28"/>
-          <w:szCs w:val="28"/>
-        </w:rPr>
-        <w:t>For the same card as above, go back and change the amount</w:t>
-      </w:r>
-    </w:p>
-    <w:p>
-      <w:pPr>
-        <w:pStyle w:val="ListParagraph"/>
-        <w:numPr>
-          <w:ilvl w:val="0"/>
-          <w:numId w:val="1"/>
-        </w:numPr>
-        <w:rPr>
-          <w:sz w:val="28"/>
-          <w:szCs w:val="28"/>
-        </w:rPr>
-      </w:pPr>
-      <w:r>
-        <w:rPr>
-          <w:sz w:val="28"/>
-          <w:szCs w:val="28"/>
-        </w:rPr>
-        <w:t xml:space="preserve">Submit a question </w:t>
-      </w:r>
       <w:bookmarkStart w:id="0" w:name="_GoBack"/>
       <w:bookmarkEnd w:id="0"/>
-      <w:r>
-        <w:rPr>
-          <w:sz w:val="28"/>
-          <w:szCs w:val="28"/>
-        </w:rPr>
-        <w:t>to the support team</w:t>
-      </w:r>
-    </w:p>
-    <w:p>
-      <w:pPr>
-        <w:pStyle w:val="ListParagraph"/>
-        <w:numPr>
-          <w:ilvl w:val="0"/>
-          <w:numId w:val="1"/>
-        </w:numPr>
-        <w:rPr>
-          <w:sz w:val="28"/>
-          <w:szCs w:val="28"/>
-        </w:rPr>
-      </w:pPr>
-      <w:r>
-        <w:rPr>
-          <w:sz w:val="28"/>
-          <w:szCs w:val="28"/>
-        </w:rPr>
-        <w:t xml:space="preserve"> </w:t>
-      </w:r>
-      <w:r>
-        <w:rPr>
-          <w:sz w:val="28"/>
-          <w:szCs w:val="28"/>
-        </w:rPr>
-        <w:t>Leave some feedback.</w:t>
-      </w:r>
-    </w:p>
-    <w:p>
-      <w:pPr>
-        <w:pStyle w:val="ListParagraph"/>
-        <w:rPr>
-          <w:sz w:val="28"/>
-          <w:szCs w:val="28"/>
-        </w:rPr>
-      </w:pPr>
     </w:p>
     <w:sectPr>
       <w:pgSz w:w="12240" w:h="15840"/>
@@ -741,7 +527,7 @@
         <w:rFonts w:hint="default"/>
       </w:rPr>
     </w:lvl>
-    <w:lvl w:ilvl="1" w:tplc="04090019" w:tentative="1">
+    <w:lvl w:ilvl="1" w:tplc="04090019">
       <w:start w:val="1"/>
       <w:numFmt w:val="lowerLetter"/>
       <w:lvlText w:val="%2."/>

</xml_diff>